<commit_message>
Update others. Shell doc and config.
</commit_message>
<xml_diff>
--- a/Xshell.docx
+++ b/Xshell.docx
@@ -3,8 +3,13 @@
 <w:document xmlns:wpc="http://schemas.microsoft.com/office/word/2010/wordprocessingCanvas" xmlns:cx="http://schemas.microsoft.com/office/drawing/2014/chartex" xmlns:cx1="http://schemas.microsoft.com/office/drawing/2015/9/8/chartex" xmlns:cx2="http://schemas.microsoft.com/office/drawing/2015/10/21/chartex" xmlns:cx3="http://schemas.microsoft.com/office/drawing/2016/5/9/chartex" xmlns:cx4="http://schemas.microsoft.com/office/drawing/2016/5/10/chartex" xmlns:cx5="http://schemas.microsoft.com/office/drawing/2016/5/11/chartex" xmlns:cx6="http://schemas.microsoft.com/office/drawing/2016/5/12/chartex" xmlns:cx7="http://schemas.microsoft.com/office/drawing/2016/5/13/chartex" xmlns:cx8="http://schemas.microsoft.com/office/drawing/2016/5/14/chartex" xmlns:mc="http://schemas.openxmlformats.org/markup-compatibility/2006" xmlns:aink="http://schemas.microsoft.com/office/drawing/2016/ink" xmlns:am3d="http://schemas.microsoft.com/office/drawing/2017/model3d" xmlns:o="urn:schemas-microsoft-com:office:office" xmlns:oel="http://schemas.microsoft.com/office/2019/extlst" xmlns:r="http://schemas.openxmlformats.org/officeDocument/2006/relationships" xmlns:m="http://schemas.openxmlformats.org/officeDocument/2006/math" xmlns:v="urn:schemas-microsoft-com:vml" xmlns:wp14="http://schemas.microsoft.com/office/word/2010/wordprocessingDrawing" xmlns:wp="http://schemas.openxmlformats.org/drawingml/2006/wordprocessingDrawing" xmlns:w10="urn:schemas-microsoft-com:office:word" xmlns:w="http://schemas.openxmlformats.org/wordprocessingml/2006/main" xmlns:w14="http://schemas.microsoft.com/office/word/2010/wordml" xmlns:w15="http://schemas.microsoft.com/office/word/2012/wordml" xmlns:w16cex="http://schemas.microsoft.com/office/word/2018/wordml/cex" xmlns:w16cid="http://schemas.microsoft.com/office/word/2016/wordml/cid" xmlns:w16="http://schemas.microsoft.com/office/word/2018/wordml" xmlns:w16sdtdh="http://schemas.microsoft.com/office/word/2020/wordml/sdtdatahash" xmlns:w16se="http://schemas.microsoft.com/office/word/2015/wordml/symex" xmlns:wpg="http://schemas.microsoft.com/office/word/2010/wordprocessingGroup" xmlns:wpi="http://schemas.microsoft.com/office/word/2010/wordprocessingInk" xmlns:wne="http://schemas.microsoft.com/office/word/2006/wordml" xmlns:wps="http://schemas.microsoft.com/office/word/2010/wordprocessingShape" mc:Ignorable="w14 w15 w16se w16cid w16 w16cex w16sdtdh wp14">
   <w:body>
     <w:p>
-      <w:r>
-        <w:t>Xshell:</w:t>
+      <w:proofErr w:type="spellStart"/>
+      <w:r>
+        <w:t>Xshell</w:t>
+      </w:r>
+      <w:proofErr w:type="spellEnd"/>
+      <w:r>
+        <w:t>:</w:t>
       </w:r>
     </w:p>
     <w:p>
@@ -26,13 +31,31 @@
       </w:r>
     </w:p>
     <w:p>
-      <w:r>
-        <w:t>User Name: cisc</w:t>
-      </w:r>
-    </w:p>
-    <w:p>
-      <w:r>
-        <w:t>Password: key provided from Xifu edward10</w:t>
+      <w:proofErr w:type="gramStart"/>
+      <w:r>
+        <w:t>User Name</w:t>
+      </w:r>
+      <w:proofErr w:type="gramEnd"/>
+      <w:r>
+        <w:t xml:space="preserve">: </w:t>
+      </w:r>
+      <w:proofErr w:type="spellStart"/>
+      <w:r>
+        <w:t>cisc</w:t>
+      </w:r>
+      <w:proofErr w:type="spellEnd"/>
+    </w:p>
+    <w:p>
+      <w:r>
+        <w:t xml:space="preserve">Password: key provided from </w:t>
+      </w:r>
+      <w:proofErr w:type="spellStart"/>
+      <w:r>
+        <w:t>Xifu</w:t>
+      </w:r>
+      <w:proofErr w:type="spellEnd"/>
+      <w:r>
+        <w:t xml:space="preserve"> edward10</w:t>
       </w:r>
     </w:p>
     <w:p/>
@@ -54,12 +77,33 @@
     </w:p>
     <w:p>
       <w:r>
-        <w:t>Get to root: Sudo su -</w:t>
-      </w:r>
-    </w:p>
-    <w:p>
-      <w:r>
-        <w:t>Mkdir projects</w:t>
+        <w:t xml:space="preserve">Get to root: </w:t>
+      </w:r>
+      <w:proofErr w:type="spellStart"/>
+      <w:r>
+        <w:t>Sudo</w:t>
+      </w:r>
+      <w:proofErr w:type="spellEnd"/>
+      <w:r>
+        <w:t xml:space="preserve"> </w:t>
+      </w:r>
+      <w:proofErr w:type="spellStart"/>
+      <w:r>
+        <w:t>su</w:t>
+      </w:r>
+      <w:proofErr w:type="spellEnd"/>
+      <w:r>
+        <w:t xml:space="preserve"> -</w:t>
+      </w:r>
+    </w:p>
+    <w:p>
+      <w:proofErr w:type="spellStart"/>
+      <w:r>
+        <w:t>Mkdir</w:t>
+      </w:r>
+      <w:proofErr w:type="spellEnd"/>
+      <w:r>
+        <w:t xml:space="preserve"> projects</w:t>
       </w:r>
     </w:p>
     <w:p>
@@ -70,7 +114,15 @@
     <w:p/>
     <w:p>
       <w:r>
-        <w:t>Install conda:</w:t>
+        <w:t xml:space="preserve">Install </w:t>
+      </w:r>
+      <w:proofErr w:type="spellStart"/>
+      <w:r>
+        <w:t>conda</w:t>
+      </w:r>
+      <w:proofErr w:type="spellEnd"/>
+      <w:r>
+        <w:t>:</w:t>
       </w:r>
     </w:p>
     <w:p>
@@ -93,13 +145,31 @@
       </w:r>
     </w:p>
     <w:p>
-      <w:r>
-        <w:t>Sudo su –</w:t>
-      </w:r>
-    </w:p>
-    <w:p>
-      <w:r>
-        <w:t>Chmod -R 777</w:t>
+      <w:proofErr w:type="spellStart"/>
+      <w:r>
+        <w:t>Sudo</w:t>
+      </w:r>
+      <w:proofErr w:type="spellEnd"/>
+      <w:r>
+        <w:t xml:space="preserve"> </w:t>
+      </w:r>
+      <w:proofErr w:type="spellStart"/>
+      <w:r>
+        <w:t>su</w:t>
+      </w:r>
+      <w:proofErr w:type="spellEnd"/>
+      <w:r>
+        <w:t xml:space="preserve"> –</w:t>
+      </w:r>
+    </w:p>
+    <w:p>
+      <w:proofErr w:type="spellStart"/>
+      <w:r>
+        <w:t>Chmod</w:t>
+      </w:r>
+      <w:proofErr w:type="spellEnd"/>
+      <w:r>
+        <w:t xml:space="preserve"> -R 777</w:t>
       </w:r>
     </w:p>
     <w:p/>
@@ -109,22 +179,119 @@
       </w:r>
     </w:p>
     <w:p>
-      <w:r>
-        <w:t xml:space="preserve">scp -r </w:t>
+      <w:proofErr w:type="spellStart"/>
+      <w:r>
+        <w:t>scp</w:t>
+      </w:r>
+      <w:proofErr w:type="spellEnd"/>
+      <w:r>
+        <w:t xml:space="preserve"> -r </w:t>
       </w:r>
       <w:hyperlink r:id="rId5" w:history="1">
         <w:r>
           <w:rPr>
             <w:rStyle w:val="Hyperlink"/>
           </w:rPr>
-          <w:t>root@10.192.20.208:/projects/open-rigbi/parallel/run_country.sh /projects/open-rigbi/</w:t>
+          <w:t>root@10.192.20.208:/projects/open-rigbi/parallel/run_country.sh /projects/open-</w:t>
+        </w:r>
+        <w:proofErr w:type="spellStart"/>
+        <w:r>
+          <w:rPr>
+            <w:rStyle w:val="Hyperlink"/>
+          </w:rPr>
+          <w:t>rigbi</w:t>
+        </w:r>
+        <w:proofErr w:type="spellEnd"/>
+        <w:r>
+          <w:rPr>
+            <w:rStyle w:val="Hyperlink"/>
+          </w:rPr>
+          <w:t>/</w:t>
         </w:r>
       </w:hyperlink>
     </w:p>
     <w:p/>
     <w:p>
+      <w:proofErr w:type="spellStart"/>
+      <w:r>
+        <w:t>scp</w:t>
+      </w:r>
+      <w:proofErr w:type="spellEnd"/>
+      <w:r>
+        <w:t xml:space="preserve"> -r </w:t>
+      </w:r>
+      <w:hyperlink r:id="rId6" w:history="1">
+        <w:r>
+          <w:rPr>
+            <w:rStyle w:val="Hyperlink"/>
+          </w:rPr>
+          <w:t>root@10.192.20.208:/projects/open-rigbi/data/raw/countries.csv /projects/open-</w:t>
+        </w:r>
+        <w:proofErr w:type="spellStart"/>
+        <w:r>
+          <w:rPr>
+            <w:rStyle w:val="Hyperlink"/>
+          </w:rPr>
+          <w:t>rigbi</w:t>
+        </w:r>
+        <w:proofErr w:type="spellEnd"/>
+        <w:r>
+          <w:rPr>
+            <w:rStyle w:val="Hyperlink"/>
+          </w:rPr>
+          <w:t>/data/raw/</w:t>
+        </w:r>
+      </w:hyperlink>
+      <w:r>
+        <w:t xml:space="preserve"> </w:t>
+      </w:r>
+    </w:p>
+    <w:p>
+      <w:proofErr w:type="spellStart"/>
+      <w:r>
+        <w:t>scp</w:t>
+      </w:r>
+      <w:proofErr w:type="spellEnd"/>
+      <w:r>
+        <w:t xml:space="preserve"> -r </w:t>
+      </w:r>
+      <w:hyperlink r:id="rId7" w:history="1">
+        <w:r>
+          <w:rPr>
+            <w:rStyle w:val="Hyperlink"/>
+          </w:rPr>
+          <w:t>root@10.192.20.208:/projects/open-rigbi/scripts /projects/open-</w:t>
+        </w:r>
+        <w:proofErr w:type="spellStart"/>
+        <w:r>
+          <w:rPr>
+            <w:rStyle w:val="Hyperlink"/>
+          </w:rPr>
+          <w:t>rigbi</w:t>
+        </w:r>
+        <w:proofErr w:type="spellEnd"/>
+        <w:r>
+          <w:rPr>
+            <w:rStyle w:val="Hyperlink"/>
+          </w:rPr>
+          <w:t>/scripts/</w:t>
+        </w:r>
+      </w:hyperlink>
+    </w:p>
+    <w:p/>
+    <w:p>
       <w:r>
         <w:t>Pw: cisc255b</w:t>
+      </w:r>
+    </w:p>
+    <w:p/>
+    <w:p/>
+    <w:p>
+      <w:r>
+        <w:t>erroneous</w:t>
+      </w:r>
+      <w:r>
+        <w:t xml:space="preserve"> results</w:t>
       </w:r>
     </w:p>
     <w:sectPr>

</xml_diff>

<commit_message>
Added to crib notes
</commit_message>
<xml_diff>
--- a/Xshell.docx
+++ b/Xshell.docx
@@ -3,21 +3,13 @@
 <w:document xmlns:wpc="http://schemas.microsoft.com/office/word/2010/wordprocessingCanvas" xmlns:cx="http://schemas.microsoft.com/office/drawing/2014/chartex" xmlns:cx1="http://schemas.microsoft.com/office/drawing/2015/9/8/chartex" xmlns:cx2="http://schemas.microsoft.com/office/drawing/2015/10/21/chartex" xmlns:cx3="http://schemas.microsoft.com/office/drawing/2016/5/9/chartex" xmlns:cx4="http://schemas.microsoft.com/office/drawing/2016/5/10/chartex" xmlns:cx5="http://schemas.microsoft.com/office/drawing/2016/5/11/chartex" xmlns:cx6="http://schemas.microsoft.com/office/drawing/2016/5/12/chartex" xmlns:cx7="http://schemas.microsoft.com/office/drawing/2016/5/13/chartex" xmlns:cx8="http://schemas.microsoft.com/office/drawing/2016/5/14/chartex" xmlns:mc="http://schemas.openxmlformats.org/markup-compatibility/2006" xmlns:aink="http://schemas.microsoft.com/office/drawing/2016/ink" xmlns:am3d="http://schemas.microsoft.com/office/drawing/2017/model3d" xmlns:o="urn:schemas-microsoft-com:office:office" xmlns:oel="http://schemas.microsoft.com/office/2019/extlst" xmlns:r="http://schemas.openxmlformats.org/officeDocument/2006/relationships" xmlns:m="http://schemas.openxmlformats.org/officeDocument/2006/math" xmlns:v="urn:schemas-microsoft-com:vml" xmlns:wp14="http://schemas.microsoft.com/office/word/2010/wordprocessingDrawing" xmlns:wp="http://schemas.openxmlformats.org/drawingml/2006/wordprocessingDrawing" xmlns:w10="urn:schemas-microsoft-com:office:word" xmlns:w="http://schemas.openxmlformats.org/wordprocessingml/2006/main" xmlns:w14="http://schemas.microsoft.com/office/word/2010/wordml" xmlns:w15="http://schemas.microsoft.com/office/word/2012/wordml" xmlns:w16cex="http://schemas.microsoft.com/office/word/2018/wordml/cex" xmlns:w16cid="http://schemas.microsoft.com/office/word/2016/wordml/cid" xmlns:w16="http://schemas.microsoft.com/office/word/2018/wordml" xmlns:w16sdtdh="http://schemas.microsoft.com/office/word/2020/wordml/sdtdatahash" xmlns:w16se="http://schemas.microsoft.com/office/word/2015/wordml/symex" xmlns:wpg="http://schemas.microsoft.com/office/word/2010/wordprocessingGroup" xmlns:wpi="http://schemas.microsoft.com/office/word/2010/wordprocessingInk" xmlns:wne="http://schemas.microsoft.com/office/word/2006/wordml" xmlns:wps="http://schemas.microsoft.com/office/word/2010/wordprocessingShape" mc:Ignorable="w14 w15 w16se w16cid w16 w16cex w16sdtdh wp14">
   <w:body>
     <w:p>
-      <w:proofErr w:type="spellStart"/>
-      <w:r>
-        <w:t>Xshell</w:t>
-      </w:r>
-      <w:proofErr w:type="spellEnd"/>
-      <w:r>
-        <w:t>:</w:t>
-      </w:r>
-    </w:p>
-    <w:p>
-      <w:r>
-        <w:t xml:space="preserve">Host: </w:t>
-      </w:r>
-      <w:r>
-        <w:t>10.192.20.208</w:t>
+      <w:r>
+        <w:t>Xshell:</w:t>
+      </w:r>
+    </w:p>
+    <w:p>
+      <w:r>
+        <w:t>Host: 10.192.20.208</w:t>
       </w:r>
     </w:p>
     <w:p>
@@ -31,31 +23,13 @@
       </w:r>
     </w:p>
     <w:p>
-      <w:proofErr w:type="gramStart"/>
-      <w:r>
-        <w:t>User Name</w:t>
-      </w:r>
-      <w:proofErr w:type="gramEnd"/>
-      <w:r>
-        <w:t xml:space="preserve">: </w:t>
-      </w:r>
-      <w:proofErr w:type="spellStart"/>
-      <w:r>
-        <w:t>cisc</w:t>
-      </w:r>
-      <w:proofErr w:type="spellEnd"/>
-    </w:p>
-    <w:p>
-      <w:r>
-        <w:t xml:space="preserve">Password: key provided from </w:t>
-      </w:r>
-      <w:proofErr w:type="spellStart"/>
-      <w:r>
-        <w:t>Xifu</w:t>
-      </w:r>
-      <w:proofErr w:type="spellEnd"/>
-      <w:r>
-        <w:t xml:space="preserve"> edward10</w:t>
+      <w:r>
+        <w:t>User Name: cisc</w:t>
+      </w:r>
+    </w:p>
+    <w:p>
+      <w:r>
+        <w:t>Password: key provided from Xifu edward10</w:t>
       </w:r>
     </w:p>
     <w:p/>
@@ -77,33 +51,12 @@
     </w:p>
     <w:p>
       <w:r>
-        <w:t xml:space="preserve">Get to root: </w:t>
-      </w:r>
-      <w:proofErr w:type="spellStart"/>
-      <w:r>
-        <w:t>Sudo</w:t>
-      </w:r>
-      <w:proofErr w:type="spellEnd"/>
-      <w:r>
-        <w:t xml:space="preserve"> </w:t>
-      </w:r>
-      <w:proofErr w:type="spellStart"/>
-      <w:r>
-        <w:t>su</w:t>
-      </w:r>
-      <w:proofErr w:type="spellEnd"/>
-      <w:r>
-        <w:t xml:space="preserve"> -</w:t>
-      </w:r>
-    </w:p>
-    <w:p>
-      <w:proofErr w:type="spellStart"/>
-      <w:r>
-        <w:t>Mkdir</w:t>
-      </w:r>
-      <w:proofErr w:type="spellEnd"/>
-      <w:r>
-        <w:t xml:space="preserve"> projects</w:t>
+        <w:t>Get to root: Sudo su -</w:t>
+      </w:r>
+    </w:p>
+    <w:p>
+      <w:r>
+        <w:t>Mkdir projects</w:t>
       </w:r>
     </w:p>
     <w:p>
@@ -114,23 +67,12 @@
     <w:p/>
     <w:p>
       <w:r>
-        <w:t xml:space="preserve">Install </w:t>
-      </w:r>
-      <w:proofErr w:type="spellStart"/>
-      <w:r>
-        <w:t>conda</w:t>
-      </w:r>
-      <w:proofErr w:type="spellEnd"/>
-      <w:r>
-        <w:t>:</w:t>
+        <w:t>Install conda:</w:t>
       </w:r>
     </w:p>
     <w:p>
       <w:hyperlink r:id="rId4" w:history="1">
         <w:r>
-          <w:rPr>
-            <w:rStyle w:val="Hyperlink"/>
-          </w:rPr>
           <w:t>https://phoenixnap.com/kb/how-to-install-anaconda-centos-7</w:t>
         </w:r>
       </w:hyperlink>
@@ -145,31 +87,13 @@
       </w:r>
     </w:p>
     <w:p>
-      <w:proofErr w:type="spellStart"/>
-      <w:r>
-        <w:t>Sudo</w:t>
-      </w:r>
-      <w:proofErr w:type="spellEnd"/>
-      <w:r>
-        <w:t xml:space="preserve"> </w:t>
-      </w:r>
-      <w:proofErr w:type="spellStart"/>
-      <w:r>
-        <w:t>su</w:t>
-      </w:r>
-      <w:proofErr w:type="spellEnd"/>
-      <w:r>
-        <w:t xml:space="preserve"> –</w:t>
-      </w:r>
-    </w:p>
-    <w:p>
-      <w:proofErr w:type="spellStart"/>
-      <w:r>
-        <w:t>Chmod</w:t>
-      </w:r>
-      <w:proofErr w:type="spellEnd"/>
-      <w:r>
-        <w:t xml:space="preserve"> -R 777</w:t>
+      <w:r>
+        <w:t>Sudo su –</w:t>
+      </w:r>
+    </w:p>
+    <w:p>
+      <w:r>
+        <w:t>Chmod -R 777</w:t>
       </w:r>
     </w:p>
     <w:p/>
@@ -179,67 +103,23 @@
       </w:r>
     </w:p>
     <w:p>
-      <w:proofErr w:type="spellStart"/>
-      <w:r>
-        <w:t>scp</w:t>
-      </w:r>
-      <w:proofErr w:type="spellEnd"/>
-      <w:r>
-        <w:t xml:space="preserve"> -r </w:t>
+      <w:r>
+        <w:t xml:space="preserve">scp -r </w:t>
       </w:r>
       <w:hyperlink r:id="rId5" w:history="1">
         <w:r>
-          <w:rPr>
-            <w:rStyle w:val="Hyperlink"/>
-          </w:rPr>
-          <w:t>root@10.192.20.208:/projects/open-rigbi/parallel/run_country.sh /projects/open-</w:t>
-        </w:r>
-        <w:proofErr w:type="spellStart"/>
-        <w:r>
-          <w:rPr>
-            <w:rStyle w:val="Hyperlink"/>
-          </w:rPr>
-          <w:t>rigbi</w:t>
-        </w:r>
-        <w:proofErr w:type="spellEnd"/>
-        <w:r>
-          <w:rPr>
-            <w:rStyle w:val="Hyperlink"/>
-          </w:rPr>
-          <w:t>/</w:t>
+          <w:t>root@10.192.20.208:/projects/open-rigbi/parallel/run_country.sh /projects/open-rigbi/</w:t>
         </w:r>
       </w:hyperlink>
     </w:p>
     <w:p/>
     <w:p>
-      <w:proofErr w:type="spellStart"/>
-      <w:r>
-        <w:t>scp</w:t>
-      </w:r>
-      <w:proofErr w:type="spellEnd"/>
-      <w:r>
-        <w:t xml:space="preserve"> -r </w:t>
+      <w:r>
+        <w:t xml:space="preserve">scp -r </w:t>
       </w:r>
       <w:hyperlink r:id="rId6" w:history="1">
         <w:r>
-          <w:rPr>
-            <w:rStyle w:val="Hyperlink"/>
-          </w:rPr>
-          <w:t>root@10.192.20.208:/projects/open-rigbi/data/raw/countries.csv /projects/open-</w:t>
-        </w:r>
-        <w:proofErr w:type="spellStart"/>
-        <w:r>
-          <w:rPr>
-            <w:rStyle w:val="Hyperlink"/>
-          </w:rPr>
-          <w:t>rigbi</w:t>
-        </w:r>
-        <w:proofErr w:type="spellEnd"/>
-        <w:r>
-          <w:rPr>
-            <w:rStyle w:val="Hyperlink"/>
-          </w:rPr>
-          <w:t>/data/raw/</w:t>
+          <w:t>root@10.192.20.208:/projects/open-rigbi/data/raw/countries.csv /projects/open-rigbi/data/raw/</w:t>
         </w:r>
       </w:hyperlink>
       <w:r>
@@ -247,34 +127,15 @@
       </w:r>
     </w:p>
     <w:p>
-      <w:proofErr w:type="spellStart"/>
-      <w:r>
-        <w:t>scp</w:t>
-      </w:r>
-      <w:proofErr w:type="spellEnd"/>
-      <w:r>
-        <w:t xml:space="preserve"> -r </w:t>
+      <w:r>
+        <w:t xml:space="preserve">scp -r </w:t>
       </w:r>
       <w:hyperlink r:id="rId7" w:history="1">
         <w:r>
           <w:rPr>
             <w:rStyle w:val="Hyperlink"/>
           </w:rPr>
-          <w:t>root@10.192.20.208:/projects/open-rigbi/scripts /projects/open-</w:t>
-        </w:r>
-        <w:proofErr w:type="spellStart"/>
-        <w:r>
-          <w:rPr>
-            <w:rStyle w:val="Hyperlink"/>
-          </w:rPr>
-          <w:t>rigbi</w:t>
-        </w:r>
-        <w:proofErr w:type="spellEnd"/>
-        <w:r>
-          <w:rPr>
-            <w:rStyle w:val="Hyperlink"/>
-          </w:rPr>
-          <w:t>/scripts/</w:t>
+          <w:t>root@10.192.20.208:/projects/open-rigbi/scripts /projects/open-rigbi/</w:t>
         </w:r>
       </w:hyperlink>
     </w:p>
@@ -285,13 +146,31 @@
       </w:r>
     </w:p>
     <w:p/>
+    <w:p>
+      <w:r>
+        <w:lastRenderedPageBreak/>
+        <w:t>Delete contents of folder, without deleting the total folder</w:t>
+      </w:r>
+    </w:p>
+    <w:p>
+      <w:r>
+        <w:t>Cd dir   &lt;- cd into folder we want to keep.</w:t>
+      </w:r>
+    </w:p>
+    <w:p>
+      <w:r>
+        <w:t>rm -rf *</w:t>
+      </w:r>
+    </w:p>
     <w:p/>
     <w:p>
       <w:r>
-        <w:t>erroneous</w:t>
-      </w:r>
-      <w:r>
-        <w:t xml:space="preserve"> results</w:t>
+        <w:t>Rename a folder:</w:t>
+      </w:r>
+    </w:p>
+    <w:p>
+      <w:r>
+        <w:t>mv /projects/open-rigbi/data/raw/hazard_scenarios /projects/open-rigbi/data/raw/flood_hazard</w:t>
       </w:r>
     </w:p>
     <w:sectPr>

</xml_diff>

<commit_message>
Remove lowest region indicator
</commit_message>
<xml_diff>
--- a/Xshell.docx
+++ b/Xshell.docx
@@ -355,20 +355,65 @@
         <w:t xml:space="preserve"> -type f -delete</w:t>
       </w:r>
     </w:p>
-    <w:p>
-      <w:pPr>
+    <w:p/>
+    <w:p>
+      <w:proofErr w:type="spellStart"/>
+      <w:r>
         <w:rPr>
-          <w:lang w:val="en-GB" w:eastAsia="en-GB"/>
+          <w:i/>
+          <w:iCs/>
         </w:rPr>
-      </w:pPr>
-    </w:p>
-    <w:p>
-      <w:pPr>
-        <w:rPr>
-          <w:lang w:val="en-GB" w:eastAsia="en-GB"/>
-        </w:rPr>
-      </w:pPr>
-    </w:p>
+        <w:t>nohup</w:t>
+      </w:r>
+      <w:proofErr w:type="spellEnd"/>
+      <w:r>
+        <w:t xml:space="preserve"> - </w:t>
+      </w:r>
+      <w:r>
+        <w:t>On </w:t>
+      </w:r>
+      <w:hyperlink r:id="rId8" w:history="1">
+        <w:r>
+          <w:rPr>
+            <w:rStyle w:val="Hyperlink"/>
+          </w:rPr>
+          <w:t>Unix-like</w:t>
+        </w:r>
+      </w:hyperlink>
+      <w:r>
+        <w:t> operating systems, the </w:t>
+      </w:r>
+      <w:proofErr w:type="spellStart"/>
+      <w:r>
+        <w:t>nohup</w:t>
+      </w:r>
+      <w:proofErr w:type="spellEnd"/>
+      <w:r>
+        <w:t> command executes another command, and instructs the system to continue running it even if the session is disconnected.</w:t>
+      </w:r>
+    </w:p>
+    <w:p>
+      <w:proofErr w:type="spellStart"/>
+      <w:r>
+        <w:t>n</w:t>
+      </w:r>
+      <w:r>
+        <w:t>ohup</w:t>
+      </w:r>
+      <w:proofErr w:type="spellEnd"/>
+      <w:r>
+        <w:t xml:space="preserve"> </w:t>
+      </w:r>
+      <w:proofErr w:type="spellStart"/>
+      <w:r>
+        <w:t>sh</w:t>
+      </w:r>
+      <w:proofErr w:type="spellEnd"/>
+      <w:r>
+        <w:t xml:space="preserve"> parallel/run_parallel.sh</w:t>
+      </w:r>
+    </w:p>
+    <w:p/>
     <w:p/>
     <w:sectPr>
       <w:pgSz w:w="11906" w:h="16838"/>

</xml_diff>